<commit_message>
Ingresar usuarios, paquete español idioma
</commit_message>
<xml_diff>
--- a/application/imagenes/biografiasymemorias/Nuevo Documento de Microsoft Word.docx
+++ b/application/imagenes/biografiasymemorias/Nuevo Documento de Microsoft Word.docx
@@ -5,6 +5,7 @@
     <w:p>
       <w:pPr>
         <w:pStyle w:val="Ttulo1"/>
+        <w:ind w:left="360"/>
       </w:pPr>
       <w:proofErr w:type="spellStart"/>
       <w:proofErr w:type="gramStart"/>
@@ -21,27 +22,27 @@
     <w:p>
       <w:pPr>
         <w:pStyle w:val="Ttulo2"/>
-        <w:numPr>
-          <w:ilvl w:val="0"/>
-          <w:numId w:val="1"/>
-        </w:numPr>
-      </w:pPr>
-      <w:r>
-        <w:t>Las Ultimas Horas De José Antonio</w:t>
-      </w:r>
-      <w:r>
-        <w:t xml:space="preserve">  </w:t>
+        <w:ind w:left="360"/>
+      </w:pPr>
+      <w:r>
+        <w:t xml:space="preserve">Las Ultimas Horas De José Antonio  </w:t>
       </w:r>
       <w:r>
         <w:t>18,90 €</w:t>
       </w:r>
     </w:p>
     <w:p>
+      <w:pPr>
+        <w:ind w:left="360"/>
+      </w:pPr>
       <w:r>
         <w:t>Ultimas.jpg</w:t>
       </w:r>
     </w:p>
     <w:p>
+      <w:pPr>
+        <w:ind w:left="360"/>
+      </w:pPr>
       <w:r>
         <w:rPr>
           <w:rFonts w:ascii="Arial" w:hAnsi="Arial" w:cs="Arial"/>
@@ -68,10 +69,7 @@
     <w:p>
       <w:pPr>
         <w:pStyle w:val="Ttulo2"/>
-        <w:numPr>
-          <w:ilvl w:val="0"/>
-          <w:numId w:val="1"/>
-        </w:numPr>
+        <w:ind w:left="360"/>
       </w:pPr>
       <w:r>
         <w:t xml:space="preserve">La Luz De </w:t>
@@ -82,21 +80,24 @@
       </w:r>
       <w:proofErr w:type="spellEnd"/>
       <w:r>
-        <w:t xml:space="preserve"> Roque</w:t>
-      </w:r>
-      <w:r>
-        <w:t xml:space="preserve">  </w:t>
+        <w:t xml:space="preserve"> Roque  </w:t>
       </w:r>
       <w:r>
         <w:t>17,36 €</w:t>
       </w:r>
     </w:p>
     <w:p>
+      <w:pPr>
+        <w:ind w:left="360"/>
+      </w:pPr>
       <w:r>
         <w:t>Miki.jpg</w:t>
       </w:r>
     </w:p>
     <w:p>
+      <w:pPr>
+        <w:ind w:left="360"/>
+      </w:pPr>
       <w:r>
         <w:rPr>
           <w:rFonts w:ascii="Arial" w:hAnsi="Arial" w:cs="Arial"/>
@@ -156,27 +157,27 @@
     <w:p>
       <w:pPr>
         <w:pStyle w:val="Ttulo2"/>
-        <w:numPr>
-          <w:ilvl w:val="0"/>
-          <w:numId w:val="1"/>
-        </w:numPr>
-      </w:pPr>
-      <w:r>
-        <w:t>El Amor De Mi Vida. Recapitular Para Sanar</w:t>
-      </w:r>
-      <w:r>
-        <w:t xml:space="preserve">  </w:t>
+        <w:ind w:left="360"/>
+      </w:pPr>
+      <w:r>
+        <w:t xml:space="preserve">El Amor De Mi Vida. Recapitular Para Sanar  </w:t>
       </w:r>
       <w:r>
         <w:t>16,63 €</w:t>
       </w:r>
     </w:p>
     <w:p>
+      <w:pPr>
+        <w:ind w:left="360"/>
+      </w:pPr>
       <w:r>
         <w:t>ElAmor.jpg</w:t>
       </w:r>
     </w:p>
     <w:p>
+      <w:pPr>
+        <w:ind w:left="360"/>
+      </w:pPr>
       <w:r>
         <w:rPr>
           <w:rFonts w:ascii="Arial" w:hAnsi="Arial" w:cs="Arial"/>
@@ -194,26 +195,24 @@
       </w:pPr>
     </w:p>
     <w:p/>
+    <w:p/>
     <w:p>
       <w:pPr>
         <w:pStyle w:val="Ttulo2"/>
-        <w:numPr>
-          <w:ilvl w:val="0"/>
-          <w:numId w:val="1"/>
-        </w:numPr>
+        <w:ind w:left="360"/>
       </w:pPr>
       <w:r>
         <w:lastRenderedPageBreak/>
-        <w:t>Gente, Años, Vida</w:t>
-      </w:r>
-      <w:r>
-        <w:t xml:space="preserve">  </w:t>
+        <w:t xml:space="preserve">Gente, Años, Vida  </w:t>
       </w:r>
       <w:r>
         <w:t>52,25 €</w:t>
       </w:r>
     </w:p>
     <w:p>
+      <w:pPr>
+        <w:ind w:left="360"/>
+      </w:pPr>
       <w:r>
         <w:t>Gente.jpg</w:t>
       </w:r>
@@ -221,6 +220,7 @@
     <w:p/>
     <w:p>
       <w:pPr>
+        <w:ind w:left="360"/>
         <w:rPr>
           <w:rFonts w:ascii="Arial" w:hAnsi="Arial" w:cs="Arial"/>
           <w:color w:val="333333"/>
@@ -310,10 +310,7 @@
     <w:p>
       <w:pPr>
         <w:pStyle w:val="Ttulo2"/>
-        <w:numPr>
-          <w:ilvl w:val="0"/>
-          <w:numId w:val="1"/>
-        </w:numPr>
+        <w:ind w:left="360"/>
       </w:pPr>
       <w:r>
         <w:t>El Diario De Frida Kahlo</w:t>
@@ -321,12 +318,16 @@
     </w:p>
     <w:p/>
     <w:p>
+      <w:pPr>
+        <w:ind w:left="360"/>
+      </w:pPr>
       <w:r>
         <w:t>Diario.jpg</w:t>
       </w:r>
     </w:p>
     <w:p>
       <w:pPr>
+        <w:ind w:left="360"/>
         <w:rPr>
           <w:rFonts w:ascii="Arial" w:hAnsi="Arial" w:cs="Arial"/>
           <w:color w:val="333333"/>
@@ -351,17 +352,9 @@
           <w:color w:val="333333"/>
           <w:sz w:val="23"/>
           <w:szCs w:val="23"/>
-        </w:rPr>
-        <w:br/>
-      </w:r>
-      <w:r>
-        <w:rPr>
-          <w:rFonts w:ascii="Arial" w:hAnsi="Arial" w:cs="Arial"/>
-          <w:color w:val="333333"/>
-          <w:sz w:val="23"/>
-          <w:szCs w:val="23"/>
-        </w:rPr>
-        <w:br/>
+          <w:shd w:val="clear" w:color="auto" w:fill="FFFFFF"/>
+        </w:rPr>
+        <w:t xml:space="preserve"> </w:t>
       </w:r>
       <w:r>
         <w:rPr>
@@ -386,10 +379,7 @@
     <w:p>
       <w:pPr>
         <w:pStyle w:val="Ttulo2"/>
-        <w:numPr>
-          <w:ilvl w:val="0"/>
-          <w:numId w:val="1"/>
-        </w:numPr>
+        <w:ind w:left="360"/>
       </w:pPr>
       <w:r>
         <w:lastRenderedPageBreak/>
@@ -404,12 +394,16 @@
     </w:p>
     <w:p/>
     <w:p>
+      <w:pPr>
+        <w:ind w:left="360"/>
+      </w:pPr>
       <w:r>
         <w:t>Para.jpg</w:t>
       </w:r>
     </w:p>
     <w:p>
       <w:pPr>
+        <w:ind w:left="360"/>
         <w:rPr>
           <w:rFonts w:ascii="Arial" w:hAnsi="Arial" w:cs="Arial"/>
           <w:color w:val="333333"/>
@@ -520,270 +514,250 @@
     <w:p>
       <w:pPr>
         <w:pStyle w:val="Ttulo2"/>
-        <w:numPr>
-          <w:ilvl w:val="0"/>
-          <w:numId w:val="1"/>
-        </w:numPr>
-      </w:pPr>
-      <w:r>
-        <w:t>Amor Y Capital.</w:t>
+        <w:ind w:left="360"/>
+      </w:pPr>
+      <w:r>
+        <w:t xml:space="preserve">Amor Y Capital. </w:t>
+      </w:r>
+      <w:r>
+        <w:t>30,40 €</w:t>
+      </w:r>
+    </w:p>
+    <w:p>
+      <w:pPr>
+        <w:rPr>
+          <w:rFonts w:ascii="Arial" w:hAnsi="Arial" w:cs="Arial"/>
+          <w:color w:val="333333"/>
+          <w:sz w:val="23"/>
+          <w:szCs w:val="23"/>
+          <w:shd w:val="clear" w:color="auto" w:fill="FFFFFF"/>
+        </w:rPr>
+      </w:pPr>
+    </w:p>
+    <w:p>
+      <w:pPr>
+        <w:ind w:left="360"/>
+      </w:pPr>
+      <w:r>
+        <w:t>Amor.jpg</w:t>
+      </w:r>
+    </w:p>
+    <w:p/>
+    <w:p>
+      <w:pPr>
+        <w:ind w:left="360"/>
+        <w:rPr>
+          <w:rStyle w:val="apple-converted-space"/>
+          <w:rFonts w:ascii="Arial" w:hAnsi="Arial" w:cs="Arial"/>
+          <w:color w:val="333333"/>
+          <w:sz w:val="23"/>
+          <w:szCs w:val="23"/>
+          <w:shd w:val="clear" w:color="auto" w:fill="FFFFFF"/>
+        </w:rPr>
+      </w:pPr>
+      <w:r>
+        <w:rPr>
+          <w:rFonts w:ascii="Arial" w:hAnsi="Arial" w:cs="Arial"/>
+          <w:color w:val="333333"/>
+          <w:sz w:val="23"/>
+          <w:szCs w:val="23"/>
+          <w:shd w:val="clear" w:color="auto" w:fill="FFFFFF"/>
+        </w:rPr>
+        <w:t xml:space="preserve">Amor y Capital revela la rara vez entrevista humanidad del hombre cuyas obras iban a transformar el mundo después de su muerte. Pero es también un vívido relato en torno a la mujer que le dio la fuerza necesaria para proseguir en sus esfuerzos para lograrlo. Karl Marx era un estudiante con pocos medios y de incierto futuro cuando Jenny von </w:t>
+      </w:r>
+      <w:proofErr w:type="spellStart"/>
+      <w:r>
+        <w:rPr>
+          <w:rFonts w:ascii="Arial" w:hAnsi="Arial" w:cs="Arial"/>
+          <w:color w:val="333333"/>
+          <w:sz w:val="23"/>
+          <w:szCs w:val="23"/>
+          <w:shd w:val="clear" w:color="auto" w:fill="FFFFFF"/>
+        </w:rPr>
+        <w:t>Westphalen</w:t>
+      </w:r>
+      <w:proofErr w:type="spellEnd"/>
+      <w:r>
+        <w:rPr>
+          <w:rFonts w:ascii="Arial" w:hAnsi="Arial" w:cs="Arial"/>
+          <w:color w:val="333333"/>
+          <w:sz w:val="23"/>
+          <w:szCs w:val="23"/>
+          <w:shd w:val="clear" w:color="auto" w:fill="FFFFFF"/>
+        </w:rPr>
+        <w:t>, la cautivadora hija de un barón prusiano, se enamoró de él. Juntos recorrieron Europa esquivando distintos gobiernos, cada vez más alarmados por las ideas revolucionarias de Marx. Pero en la vida de la pareja no todo era lucha política. Como Mary Gabriel nos cuenta, Marx idolatraba a sus hijos y esposa, era un bromista al que le gustaban las fiestas familiares y un hombre capaz de experimentar salvajes entusiasmos, uno de los cuales casi destruye su matrimonio.</w:t>
+      </w:r>
+      <w:r>
+        <w:rPr>
+          <w:rStyle w:val="apple-converted-space"/>
+          <w:rFonts w:ascii="Arial" w:hAnsi="Arial" w:cs="Arial"/>
+          <w:color w:val="333333"/>
+          <w:sz w:val="23"/>
+          <w:szCs w:val="23"/>
+          <w:shd w:val="clear" w:color="auto" w:fill="FFFFFF"/>
+        </w:rPr>
+        <w:t> </w:t>
+      </w:r>
+    </w:p>
+    <w:p/>
+    <w:p/>
+    <w:p/>
+    <w:p/>
+    <w:p/>
+    <w:p>
+      <w:pPr>
+        <w:pStyle w:val="Ttulo2"/>
+        <w:ind w:left="360"/>
+      </w:pPr>
+      <w:r>
+        <w:lastRenderedPageBreak/>
+        <w:t xml:space="preserve">Eisenhower </w:t>
+      </w:r>
+      <w:r>
+        <w:t>24,70 €</w:t>
+      </w:r>
+    </w:p>
+    <w:p>
+      <w:pPr>
+        <w:ind w:left="360"/>
+      </w:pPr>
+      <w:r>
+        <w:t>Einserhower.jpg</w:t>
+      </w:r>
+    </w:p>
+    <w:p>
+      <w:pPr>
+        <w:ind w:left="360"/>
+      </w:pPr>
+      <w:r>
+        <w:rPr>
+          <w:rFonts w:ascii="Arial" w:hAnsi="Arial" w:cs="Arial"/>
+          <w:color w:val="333333"/>
+          <w:sz w:val="23"/>
+          <w:szCs w:val="23"/>
+          <w:shd w:val="clear" w:color="auto" w:fill="FFFFFF"/>
+        </w:rPr>
+        <w:t xml:space="preserve">A todo el mundo le gustaba </w:t>
+      </w:r>
+      <w:proofErr w:type="spellStart"/>
+      <w:r>
+        <w:rPr>
+          <w:rFonts w:ascii="Arial" w:hAnsi="Arial" w:cs="Arial"/>
+          <w:color w:val="333333"/>
+          <w:sz w:val="23"/>
+          <w:szCs w:val="23"/>
+          <w:shd w:val="clear" w:color="auto" w:fill="FFFFFF"/>
+        </w:rPr>
+        <w:t>lke</w:t>
+      </w:r>
+      <w:proofErr w:type="spellEnd"/>
+      <w:r>
+        <w:rPr>
+          <w:rFonts w:ascii="Arial" w:hAnsi="Arial" w:cs="Arial"/>
+          <w:color w:val="333333"/>
+          <w:sz w:val="23"/>
+          <w:szCs w:val="23"/>
+          <w:shd w:val="clear" w:color="auto" w:fill="FFFFFF"/>
+        </w:rPr>
+        <w:t>», se decía. Dwight D. Eisenhower fue, de hecho, una curiosa combinación: afectuoso y extravertido por fuera, pero frío y, a menudo, sorprendentemente egoísta. En noviembre de 1942, Eisenhower era general al mando de las fuerzas angloamericanas que invadieron el norte de África. A finales de 1943 fue elegido para dirigir las fuerzas aliadas que preparaban la invasión de Europa occidental e impidió que las tropas alemanas triunfaran en Occidente. Era el obvio comandante supremo de las fuerzas en Europa de la Alianza Atlántica en 1951, cuando los norteamericanos decidieron respaldar su participación en la defensa de Europa con un importante contingente militar.</w:t>
+      </w:r>
+      <w:r>
+        <w:rPr>
+          <w:rStyle w:val="apple-converted-space"/>
+          <w:rFonts w:ascii="Arial" w:hAnsi="Arial" w:cs="Arial"/>
+          <w:color w:val="333333"/>
+          <w:sz w:val="23"/>
+          <w:szCs w:val="23"/>
+          <w:shd w:val="clear" w:color="auto" w:fill="FFFFFF"/>
+        </w:rPr>
+        <w:t> </w:t>
+      </w:r>
+    </w:p>
+    <w:p/>
+    <w:p>
+      <w:pPr>
+        <w:pStyle w:val="Ttulo2"/>
+        <w:ind w:left="360"/>
+      </w:pPr>
+      <w:r>
+        <w:t xml:space="preserve">El Tiempo Amarillo  </w:t>
+      </w:r>
+      <w:r>
+        <w:t>25,18 €</w:t>
+      </w:r>
+    </w:p>
+    <w:p/>
+    <w:p>
+      <w:pPr>
+        <w:ind w:left="360"/>
+      </w:pPr>
+      <w:r>
+        <w:t>Amarillo.jpg</w:t>
+      </w:r>
+    </w:p>
+    <w:p/>
+    <w:p>
+      <w:pPr>
+        <w:ind w:left="360"/>
+        <w:rPr>
+          <w:rFonts w:ascii="Arial" w:hAnsi="Arial" w:cs="Arial"/>
+          <w:color w:val="333333"/>
+          <w:sz w:val="23"/>
+          <w:szCs w:val="23"/>
+          <w:shd w:val="clear" w:color="auto" w:fill="FFFFFF"/>
+        </w:rPr>
+      </w:pPr>
+      <w:r>
+        <w:rPr>
+          <w:rFonts w:ascii="Arial" w:hAnsi="Arial" w:cs="Arial"/>
+          <w:color w:val="333333"/>
+          <w:sz w:val="23"/>
+          <w:szCs w:val="23"/>
+          <w:shd w:val="clear" w:color="auto" w:fill="FFFFFF"/>
+        </w:rPr>
+        <w:t>El título de estas memorias procede de unos versos de Miguel Hernández: «... un día / se pondrá el tiempo amarillo / sobre mi fotografía». A través de más de 600 páginas, pese a que el autor dijo una vez que no le gustan nada los libros gordos y que «es mucho mejor no fiarse de las memorias», El tiempo amarillo brinda al lector una mirada muy personal sobre varias décadas de nuestro país, y también sobre sí mismo. En ella analiza su vida como colegial, cómo adquirió conciencia de clase, sus intereses políticos o hasta las memorias que tomó como referencia para escribir las suyas.</w:t>
+      </w:r>
+    </w:p>
+    <w:p>
+      <w:pPr>
+        <w:rPr>
+          <w:rFonts w:ascii="Arial" w:hAnsi="Arial" w:cs="Arial"/>
+          <w:color w:val="333333"/>
+          <w:sz w:val="23"/>
+          <w:szCs w:val="23"/>
+          <w:shd w:val="clear" w:color="auto" w:fill="FFFFFF"/>
+        </w:rPr>
+      </w:pPr>
+    </w:p>
+    <w:p>
+      <w:pPr>
+        <w:pStyle w:val="Ttulo2"/>
+        <w:ind w:left="360"/>
+      </w:pPr>
+      <w:r>
+        <w:t>La Condesa Se Confiesa</w:t>
+      </w:r>
+    </w:p>
+    <w:p>
+      <w:pPr>
+        <w:ind w:left="360"/>
+      </w:pPr>
+      <w:r>
+        <w:t>Condesa.jpg</w:t>
       </w:r>
       <w:r>
         <w:t xml:space="preserve"> </w:t>
       </w:r>
-      <w:r>
-        <w:t>30,40 €</w:t>
-      </w:r>
-    </w:p>
-    <w:p>
-      <w:pPr>
-        <w:rPr>
-          <w:rFonts w:ascii="Arial" w:hAnsi="Arial" w:cs="Arial"/>
-          <w:color w:val="333333"/>
-          <w:sz w:val="23"/>
-          <w:szCs w:val="23"/>
-          <w:shd w:val="clear" w:color="auto" w:fill="FFFFFF"/>
-        </w:rPr>
-      </w:pPr>
-    </w:p>
-    <w:p>
-      <w:r>
-        <w:t>Amor.jpg</w:t>
-      </w:r>
-    </w:p>
-    <w:p/>
-    <w:p>
-      <w:pPr>
-        <w:rPr>
-          <w:rStyle w:val="apple-converted-space"/>
-          <w:rFonts w:ascii="Arial" w:hAnsi="Arial" w:cs="Arial"/>
-          <w:color w:val="333333"/>
-          <w:sz w:val="23"/>
-          <w:szCs w:val="23"/>
-          <w:shd w:val="clear" w:color="auto" w:fill="FFFFFF"/>
-        </w:rPr>
-      </w:pPr>
-      <w:r>
-        <w:rPr>
-          <w:rFonts w:ascii="Arial" w:hAnsi="Arial" w:cs="Arial"/>
-          <w:color w:val="333333"/>
-          <w:sz w:val="23"/>
-          <w:szCs w:val="23"/>
-          <w:shd w:val="clear" w:color="auto" w:fill="FFFFFF"/>
-        </w:rPr>
-        <w:t xml:space="preserve">Amor y Capital revela la rara vez entrevista humanidad del hombre cuyas obras iban a transformar el mundo después de su muerte. Pero es también un vívido relato en torno a la mujer que le dio la fuerza necesaria para proseguir en sus esfuerzos para lograrlo. Karl Marx era un estudiante con pocos medios y de incierto futuro cuando Jenny von </w:t>
-      </w:r>
-      <w:proofErr w:type="spellStart"/>
-      <w:r>
-        <w:rPr>
-          <w:rFonts w:ascii="Arial" w:hAnsi="Arial" w:cs="Arial"/>
-          <w:color w:val="333333"/>
-          <w:sz w:val="23"/>
-          <w:szCs w:val="23"/>
-          <w:shd w:val="clear" w:color="auto" w:fill="FFFFFF"/>
-        </w:rPr>
-        <w:t>Westphalen</w:t>
-      </w:r>
-      <w:proofErr w:type="spellEnd"/>
-      <w:r>
-        <w:rPr>
-          <w:rFonts w:ascii="Arial" w:hAnsi="Arial" w:cs="Arial"/>
-          <w:color w:val="333333"/>
-          <w:sz w:val="23"/>
-          <w:szCs w:val="23"/>
-          <w:shd w:val="clear" w:color="auto" w:fill="FFFFFF"/>
-        </w:rPr>
-        <w:t>, la cautivadora hija de un barón prusiano, se enamoró de él. Juntos recorrieron Europa esquivando distintos gobiernos, cada vez más alarmados por las ideas revolucionarias de Marx. Pero en la vida de la pareja no todo era lucha política. Como Mary Gabriel nos cuenta, Marx idolatraba a sus hijos y esposa, era un bromista al que le gustaban las fiestas familiares y un hombre capaz de experimentar salvajes entusiasmos, uno de los cuales casi destruye su matrimonio.</w:t>
-      </w:r>
-      <w:r>
-        <w:rPr>
-          <w:rStyle w:val="apple-converted-space"/>
-          <w:rFonts w:ascii="Arial" w:hAnsi="Arial" w:cs="Arial"/>
-          <w:color w:val="333333"/>
-          <w:sz w:val="23"/>
-          <w:szCs w:val="23"/>
-          <w:shd w:val="clear" w:color="auto" w:fill="FFFFFF"/>
-        </w:rPr>
-        <w:t> </w:t>
-      </w:r>
-    </w:p>
-    <w:p/>
-    <w:p/>
-    <w:p/>
-    <w:p/>
-    <w:p/>
-    <w:p>
-      <w:pPr>
-        <w:pStyle w:val="Ttulo2"/>
-        <w:numPr>
-          <w:ilvl w:val="0"/>
-          <w:numId w:val="1"/>
-        </w:numPr>
-      </w:pPr>
-      <w:r>
-        <w:lastRenderedPageBreak/>
-        <w:t>Eisenhower</w:t>
-      </w:r>
-      <w:r>
-        <w:t xml:space="preserve"> </w:t>
-      </w:r>
-      <w:r>
-        <w:t>24,70 €</w:t>
-      </w:r>
-    </w:p>
-    <w:p>
-      <w:r>
-        <w:t>Einserhower.jpg</w:t>
-      </w:r>
-    </w:p>
-    <w:p>
-      <w:r>
-        <w:rPr>
-          <w:rFonts w:ascii="Arial" w:hAnsi="Arial" w:cs="Arial"/>
-          <w:color w:val="333333"/>
-          <w:sz w:val="23"/>
-          <w:szCs w:val="23"/>
-          <w:shd w:val="clear" w:color="auto" w:fill="FFFFFF"/>
-        </w:rPr>
-        <w:t xml:space="preserve">A todo el mundo le gustaba </w:t>
-      </w:r>
-      <w:proofErr w:type="spellStart"/>
-      <w:r>
-        <w:rPr>
-          <w:rFonts w:ascii="Arial" w:hAnsi="Arial" w:cs="Arial"/>
-          <w:color w:val="333333"/>
-          <w:sz w:val="23"/>
-          <w:szCs w:val="23"/>
-          <w:shd w:val="clear" w:color="auto" w:fill="FFFFFF"/>
-        </w:rPr>
-        <w:t>lke</w:t>
-      </w:r>
-      <w:proofErr w:type="spellEnd"/>
-      <w:r>
-        <w:rPr>
-          <w:rFonts w:ascii="Arial" w:hAnsi="Arial" w:cs="Arial"/>
-          <w:color w:val="333333"/>
-          <w:sz w:val="23"/>
-          <w:szCs w:val="23"/>
-          <w:shd w:val="clear" w:color="auto" w:fill="FFFFFF"/>
-        </w:rPr>
-        <w:t>», se decía. Dwight D. Eisenhower fue, de hecho, una curiosa combinación: afectuoso y extravertido por fuera, pero frío y, a menudo, sorprendentemente egoísta. En noviembre de 1942, Eisenhower era general al mando de las fuerzas angloamericanas que invadieron el norte de África. A finales de 1943 fue elegido para dirigir las fuerzas aliadas que preparaban la invasión de Europa occidental e impidió que las tropas alemanas triunfaran en Occidente. Era el obvio comandante supremo de las fuerzas en Europa de la Alianza Atlántica en 1951, cuando los norteamericanos decidieron respaldar su participación en la defensa de Europa con un importante contingente militar.</w:t>
-      </w:r>
-      <w:r>
-        <w:rPr>
-          <w:rStyle w:val="apple-converted-space"/>
-          <w:rFonts w:ascii="Arial" w:hAnsi="Arial" w:cs="Arial"/>
-          <w:color w:val="333333"/>
-          <w:sz w:val="23"/>
-          <w:szCs w:val="23"/>
-          <w:shd w:val="clear" w:color="auto" w:fill="FFFFFF"/>
-        </w:rPr>
-        <w:t> </w:t>
-      </w:r>
-    </w:p>
-    <w:p/>
-    <w:p>
-      <w:pPr>
-        <w:pStyle w:val="Ttulo2"/>
-        <w:numPr>
-          <w:ilvl w:val="0"/>
-          <w:numId w:val="1"/>
-        </w:numPr>
-      </w:pPr>
-      <w:r>
-        <w:t>El Tiempo Amarillo</w:t>
-      </w:r>
-      <w:r>
-        <w:t xml:space="preserve">  </w:t>
-      </w:r>
-      <w:r>
-        <w:t>25,18 €</w:t>
-      </w:r>
-    </w:p>
-    <w:p/>
-    <w:p>
-      <w:r>
-        <w:t>Amarillo.jpg</w:t>
-      </w:r>
-    </w:p>
-    <w:p/>
-    <w:p>
-      <w:pPr>
-        <w:rPr>
-          <w:rFonts w:ascii="Arial" w:hAnsi="Arial" w:cs="Arial"/>
-          <w:color w:val="333333"/>
-          <w:sz w:val="23"/>
-          <w:szCs w:val="23"/>
-          <w:shd w:val="clear" w:color="auto" w:fill="FFFFFF"/>
-        </w:rPr>
-      </w:pPr>
-      <w:r>
-        <w:rPr>
-          <w:rFonts w:ascii="Arial" w:hAnsi="Arial" w:cs="Arial"/>
-          <w:color w:val="333333"/>
-          <w:sz w:val="23"/>
-          <w:szCs w:val="23"/>
-          <w:shd w:val="clear" w:color="auto" w:fill="FFFFFF"/>
-        </w:rPr>
-        <w:t>El título de estas memorias procede de unos versos de Miguel Hernández: «... un día / se pondrá el tiempo amarillo / sobre mi fotografía». A través de más de 600 páginas, pese a que el autor dijo una vez que no le gustan nada los libros gordos y que «es mucho mejor no fiarse de las memorias», El tiempo amarillo brinda al lector una mirada muy personal sobre varias décadas de nuestro país, y también sobre sí mismo. En ella analiza su vida como colegial, cómo adquirió conciencia de clase, sus intereses políticos o hasta las memorias que tomó como referencia para escribir las suyas.</w:t>
-      </w:r>
-    </w:p>
-    <w:p>
-      <w:pPr>
-        <w:rPr>
-          <w:rFonts w:ascii="Arial" w:hAnsi="Arial" w:cs="Arial"/>
-          <w:color w:val="333333"/>
-          <w:sz w:val="23"/>
-          <w:szCs w:val="23"/>
-          <w:shd w:val="clear" w:color="auto" w:fill="FFFFFF"/>
-        </w:rPr>
-      </w:pPr>
-    </w:p>
-    <w:p>
-      <w:pPr>
-        <w:pStyle w:val="Ttulo2"/>
-        <w:numPr>
-          <w:ilvl w:val="0"/>
-          <w:numId w:val="1"/>
-        </w:numPr>
-      </w:pPr>
-      <w:r>
-        <w:t>La Condesa Se Confiesa</w:t>
-      </w:r>
-    </w:p>
-    <w:p>
-      <w:r>
-        <w:t>Condesa.jpg</w:t>
-      </w:r>
-      <w:r>
-        <w:t xml:space="preserve"> </w:t>
-      </w:r>
-    </w:p>
-    <w:p>
+    </w:p>
+    <w:p>
+      <w:pPr>
+        <w:ind w:left="360"/>
+      </w:pPr>
+      <w:bookmarkStart w:id="0" w:name="_GoBack"/>
       <w:proofErr w:type="gramStart"/>
       <w:r>
         <w:t>¿</w:t>
       </w:r>
-      <w:r>
-        <w:rPr>
-          <w:rFonts w:ascii="Arial" w:hAnsi="Arial" w:cs="Arial"/>
-          <w:color w:val="333333"/>
-          <w:sz w:val="23"/>
-          <w:szCs w:val="23"/>
-          <w:shd w:val="clear" w:color="auto" w:fill="FFFFFF"/>
-        </w:rPr>
-        <w:t xml:space="preserve"> </w:t>
-      </w:r>
-      <w:r>
-        <w:rPr>
-          <w:rFonts w:ascii="Arial" w:hAnsi="Arial" w:cs="Arial"/>
-          <w:color w:val="333333"/>
-          <w:sz w:val="23"/>
-          <w:szCs w:val="23"/>
-          <w:shd w:val="clear" w:color="auto" w:fill="FFFFFF"/>
-        </w:rPr>
-        <w:t>Me</w:t>
-      </w:r>
       <w:proofErr w:type="gramEnd"/>
       <w:r>
         <w:rPr>
@@ -793,7 +767,17 @@
           <w:szCs w:val="23"/>
           <w:shd w:val="clear" w:color="auto" w:fill="FFFFFF"/>
         </w:rPr>
-        <w:t xml:space="preserve"> busqué a mí misma y encontré a Dios. Busqué a Dios y me encontré a mí misma</w:t>
+        <w:t>Me busqué a mí misma y encontré a Dios. Busqué a Dios y me encontré a m</w:t>
+      </w:r>
+      <w:r>
+        <w:rPr>
+          <w:rFonts w:ascii="Arial" w:hAnsi="Arial" w:cs="Arial"/>
+          <w:color w:val="333333"/>
+          <w:sz w:val="23"/>
+          <w:szCs w:val="23"/>
+          <w:shd w:val="clear" w:color="auto" w:fill="FFFFFF"/>
+        </w:rPr>
+        <w:t>í misma</w:t>
       </w:r>
       <w:proofErr w:type="gramStart"/>
       <w:r>
@@ -804,7 +788,17 @@
           <w:szCs w:val="23"/>
           <w:shd w:val="clear" w:color="auto" w:fill="FFFFFF"/>
         </w:rPr>
-        <w:t>?.</w:t>
+        <w:t>?</w:t>
+      </w:r>
+      <w:r>
+        <w:rPr>
+          <w:rFonts w:ascii="Arial" w:hAnsi="Arial" w:cs="Arial"/>
+          <w:color w:val="333333"/>
+          <w:sz w:val="23"/>
+          <w:szCs w:val="23"/>
+          <w:shd w:val="clear" w:color="auto" w:fill="FFFFFF"/>
+        </w:rPr>
+        <w:t>.</w:t>
       </w:r>
       <w:proofErr w:type="gramEnd"/>
       <w:r>
@@ -817,7 +811,6 @@
         </w:rPr>
         <w:t xml:space="preserve"> Proverbio sufí. Crucé los mares y los cielos infinidad de veces en pos de mi felicidad, pero sobre todo por el afán de hallar lo material: el lujo y el dinero, la fama y el poder; a veces todos ellos escondidos tras los múltiples disfraces del amor. Viví en el torbellino de muchas aventuras. Probé demasiadas veces la dulce miel del placer pero también probé la amarga hiel de la desdicha. Invito al lector a que venga y camine un rato conmigo y comparta las glorias y las vicisitudes de una mujer que ha luchado, que ha ganado y, también, que ha perdido; que ha llorado y ha sufrido; una mujer que, por encima de todo, ha celebrado con suma gratitud y gozo lo intensamente vivido.</w:t>
       </w:r>
-      <w:bookmarkStart w:id="0" w:name="_GoBack"/>
       <w:bookmarkEnd w:id="0"/>
     </w:p>
     <w:sectPr>
@@ -945,8 +938,124 @@
       </w:rPr>
     </w:lvl>
   </w:abstractNum>
+  <w:abstractNum w:abstractNumId="1">
+    <w:nsid w:val="79FD3207"/>
+    <w:multiLevelType w:val="hybridMultilevel"/>
+    <w:tmpl w:val="ED265FEC"/>
+    <w:lvl w:ilvl="0" w:tplc="0C0A0001">
+      <w:start w:val="1"/>
+      <w:numFmt w:val="bullet"/>
+      <w:lvlText w:val=""/>
+      <w:lvlJc w:val="left"/>
+      <w:pPr>
+        <w:ind w:left="720" w:hanging="360"/>
+      </w:pPr>
+      <w:rPr>
+        <w:rFonts w:ascii="Symbol" w:hAnsi="Symbol" w:hint="default"/>
+      </w:rPr>
+    </w:lvl>
+    <w:lvl w:ilvl="1" w:tplc="0C0A0003" w:tentative="1">
+      <w:start w:val="1"/>
+      <w:numFmt w:val="bullet"/>
+      <w:lvlText w:val="o"/>
+      <w:lvlJc w:val="left"/>
+      <w:pPr>
+        <w:ind w:left="1440" w:hanging="360"/>
+      </w:pPr>
+      <w:rPr>
+        <w:rFonts w:ascii="Courier New" w:hAnsi="Courier New" w:cs="Courier New" w:hint="default"/>
+      </w:rPr>
+    </w:lvl>
+    <w:lvl w:ilvl="2" w:tplc="0C0A0005" w:tentative="1">
+      <w:start w:val="1"/>
+      <w:numFmt w:val="bullet"/>
+      <w:lvlText w:val=""/>
+      <w:lvlJc w:val="left"/>
+      <w:pPr>
+        <w:ind w:left="2160" w:hanging="360"/>
+      </w:pPr>
+      <w:rPr>
+        <w:rFonts w:ascii="Wingdings" w:hAnsi="Wingdings" w:hint="default"/>
+      </w:rPr>
+    </w:lvl>
+    <w:lvl w:ilvl="3" w:tplc="0C0A0001" w:tentative="1">
+      <w:start w:val="1"/>
+      <w:numFmt w:val="bullet"/>
+      <w:lvlText w:val=""/>
+      <w:lvlJc w:val="left"/>
+      <w:pPr>
+        <w:ind w:left="2880" w:hanging="360"/>
+      </w:pPr>
+      <w:rPr>
+        <w:rFonts w:ascii="Symbol" w:hAnsi="Symbol" w:hint="default"/>
+      </w:rPr>
+    </w:lvl>
+    <w:lvl w:ilvl="4" w:tplc="0C0A0003" w:tentative="1">
+      <w:start w:val="1"/>
+      <w:numFmt w:val="bullet"/>
+      <w:lvlText w:val="o"/>
+      <w:lvlJc w:val="left"/>
+      <w:pPr>
+        <w:ind w:left="3600" w:hanging="360"/>
+      </w:pPr>
+      <w:rPr>
+        <w:rFonts w:ascii="Courier New" w:hAnsi="Courier New" w:cs="Courier New" w:hint="default"/>
+      </w:rPr>
+    </w:lvl>
+    <w:lvl w:ilvl="5" w:tplc="0C0A0005" w:tentative="1">
+      <w:start w:val="1"/>
+      <w:numFmt w:val="bullet"/>
+      <w:lvlText w:val=""/>
+      <w:lvlJc w:val="left"/>
+      <w:pPr>
+        <w:ind w:left="4320" w:hanging="360"/>
+      </w:pPr>
+      <w:rPr>
+        <w:rFonts w:ascii="Wingdings" w:hAnsi="Wingdings" w:hint="default"/>
+      </w:rPr>
+    </w:lvl>
+    <w:lvl w:ilvl="6" w:tplc="0C0A0001" w:tentative="1">
+      <w:start w:val="1"/>
+      <w:numFmt w:val="bullet"/>
+      <w:lvlText w:val=""/>
+      <w:lvlJc w:val="left"/>
+      <w:pPr>
+        <w:ind w:left="5040" w:hanging="360"/>
+      </w:pPr>
+      <w:rPr>
+        <w:rFonts w:ascii="Symbol" w:hAnsi="Symbol" w:hint="default"/>
+      </w:rPr>
+    </w:lvl>
+    <w:lvl w:ilvl="7" w:tplc="0C0A0003" w:tentative="1">
+      <w:start w:val="1"/>
+      <w:numFmt w:val="bullet"/>
+      <w:lvlText w:val="o"/>
+      <w:lvlJc w:val="left"/>
+      <w:pPr>
+        <w:ind w:left="5760" w:hanging="360"/>
+      </w:pPr>
+      <w:rPr>
+        <w:rFonts w:ascii="Courier New" w:hAnsi="Courier New" w:cs="Courier New" w:hint="default"/>
+      </w:rPr>
+    </w:lvl>
+    <w:lvl w:ilvl="8" w:tplc="0C0A0005" w:tentative="1">
+      <w:start w:val="1"/>
+      <w:numFmt w:val="bullet"/>
+      <w:lvlText w:val=""/>
+      <w:lvlJc w:val="left"/>
+      <w:pPr>
+        <w:ind w:left="6480" w:hanging="360"/>
+      </w:pPr>
+      <w:rPr>
+        <w:rFonts w:ascii="Wingdings" w:hAnsi="Wingdings" w:hint="default"/>
+      </w:rPr>
+    </w:lvl>
+  </w:abstractNum>
   <w:num w:numId="1">
     <w:abstractNumId w:val="0"/>
+  </w:num>
+  <w:num w:numId="2">
+    <w:abstractNumId w:val="1"/>
   </w:num>
 </w:numbering>
 </file>
@@ -1446,6 +1555,17 @@
     <w:basedOn w:val="Fuentedeprrafopredeter"/>
     <w:rsid w:val="001F7472"/>
   </w:style>
+  <w:style w:type="paragraph" w:styleId="Prrafodelista">
+    <w:name w:val="List Paragraph"/>
+    <w:basedOn w:val="Normal"/>
+    <w:uiPriority w:val="34"/>
+    <w:qFormat/>
+    <w:rsid w:val="00E3311E"/>
+    <w:pPr>
+      <w:ind w:left="720"/>
+      <w:contextualSpacing/>
+    </w:pPr>
+  </w:style>
 </w:styles>
 </file>
 

</xml_diff>